<commit_message>
[add] 11 - Curso de Laravel 5, CRUD Crear Usuario
</commit_message>
<xml_diff>
--- a/Conceptos.docx
+++ b/Conceptos.docx
@@ -64,7 +64,7 @@
         <w:gridCol w:w="2181"/>
         <w:gridCol w:w="3126"/>
         <w:gridCol w:w="1284"/>
-        <w:gridCol w:w="2814"/>
+        <w:gridCol w:w="2813"/>
       </w:tblGrid>
       <w:tr>
         <w:trPr>
@@ -126,7 +126,7 @@
         </w:tc>
         <w:tc>
           <w:tcPr>
-            <w:tcW w:w="2814" w:type="dxa"/>
+            <w:tcW w:w="2813" w:type="dxa"/>
             <w:tcBorders/>
             <w:shd w:fill="333300" w:val="clear"/>
             <w:vAlign w:val="center"/>
@@ -219,7 +219,7 @@
         </w:tc>
         <w:tc>
           <w:tcPr>
-            <w:tcW w:w="2814" w:type="dxa"/>
+            <w:tcW w:w="2813" w:type="dxa"/>
             <w:tcBorders/>
             <w:shd w:fill="auto" w:val="clear"/>
             <w:tcMar>
@@ -318,7 +318,7 @@
         </w:tc>
         <w:tc>
           <w:tcPr>
-            <w:tcW w:w="2814" w:type="dxa"/>
+            <w:tcW w:w="2813" w:type="dxa"/>
             <w:tcBorders/>
             <w:shd w:fill="auto" w:val="clear"/>
             <w:tcMar>
@@ -417,7 +417,7 @@
         </w:tc>
         <w:tc>
           <w:tcPr>
-            <w:tcW w:w="2814" w:type="dxa"/>
+            <w:tcW w:w="2813" w:type="dxa"/>
             <w:tcBorders/>
             <w:shd w:fill="auto" w:val="clear"/>
             <w:tcMar>
@@ -516,7 +516,7 @@
         </w:tc>
         <w:tc>
           <w:tcPr>
-            <w:tcW w:w="2814" w:type="dxa"/>
+            <w:tcW w:w="2813" w:type="dxa"/>
             <w:tcBorders/>
             <w:shd w:fill="auto" w:val="clear"/>
             <w:tcMar>
@@ -615,7 +615,7 @@
         </w:tc>
         <w:tc>
           <w:tcPr>
-            <w:tcW w:w="2814" w:type="dxa"/>
+            <w:tcW w:w="2813" w:type="dxa"/>
             <w:tcBorders/>
             <w:shd w:fill="auto" w:val="clear"/>
             <w:tcMar>
@@ -714,7 +714,7 @@
         </w:tc>
         <w:tc>
           <w:tcPr>
-            <w:tcW w:w="2814" w:type="dxa"/>
+            <w:tcW w:w="2813" w:type="dxa"/>
             <w:tcBorders/>
             <w:shd w:fill="auto" w:val="clear"/>
             <w:tcMar>
@@ -813,7 +813,7 @@
         </w:tc>
         <w:tc>
           <w:tcPr>
-            <w:tcW w:w="2814" w:type="dxa"/>
+            <w:tcW w:w="2813" w:type="dxa"/>
             <w:tcBorders/>
             <w:shd w:fill="auto" w:val="clear"/>
             <w:tcMar>
@@ -884,11 +884,175 @@
     </w:p>
     <w:p>
       <w:pPr>
+        <w:pStyle w:val="Cuerpodetexto"/>
+        <w:pBdr/>
+        <w:spacing w:before="0" w:after="0"/>
+        <w:ind w:left="0" w:right="0" w:hanging="0"/>
+        <w:rPr/>
+      </w:pPr>
+      <w:r>
+        <w:rPr>
+          <w:rStyle w:val="Muydestacado"/>
+          <w:b/>
+          <w:i w:val="false"/>
+          <w:caps w:val="false"/>
+          <w:smallCaps w:val="false"/>
+          <w:sz w:val="27"/>
+        </w:rPr>
+        <w:t>Laravel Collective:</w:t>
+      </w:r>
+    </w:p>
+    <w:p>
+      <w:pPr>
+        <w:pStyle w:val="Cuerpodetexto"/>
+        <w:pBdr/>
+        <w:spacing w:before="0" w:after="0"/>
+        <w:ind w:left="0" w:right="0" w:hanging="0"/>
+        <w:rPr/>
+      </w:pPr>
+      <w:r>
+        <w:rPr>
+          <w:b w:val="false"/>
+          <w:i w:val="false"/>
+          <w:caps w:val="false"/>
+          <w:smallCaps w:val="false"/>
+        </w:rPr>
+        <w:t>E</w:t>
+      </w:r>
+      <w:r>
+        <w:rPr>
+          <w:b w:val="false"/>
+          <w:i w:val="false"/>
+          <w:caps w:val="false"/>
+          <w:smallCaps w:val="false"/>
+        </w:rPr>
+        <w:t xml:space="preserve">s un proyecto que ha buscado rescatar y mantener algunas de las funcionalidades que se han removido del núcleo de </w:t>
+      </w:r>
+      <w:r>
+        <w:rPr>
+          <w:rStyle w:val="Muydestacado"/>
+          <w:b/>
+          <w:i w:val="false"/>
+          <w:caps w:val="false"/>
+          <w:smallCaps w:val="false"/>
+          <w:sz w:val="27"/>
+        </w:rPr>
+        <w:t xml:space="preserve">Laravel </w:t>
+      </w:r>
+      <w:r>
+        <w:rPr>
+          <w:b w:val="false"/>
+          <w:i w:val="false"/>
+          <w:caps w:val="false"/>
+          <w:smallCaps w:val="false"/>
+        </w:rPr>
+        <w:t>durante sus actualizaciones pero que aun así siguen siendo de gran utilidad para algunos desarrolladores.</w:t>
+      </w:r>
+    </w:p>
+    <w:p>
+      <w:pPr>
+        <w:pStyle w:val="Cuerpodetexto"/>
+        <w:pBdr/>
+        <w:spacing w:before="0" w:after="0"/>
+        <w:ind w:left="0" w:right="0" w:hanging="0"/>
+        <w:rPr>
+          <w:b w:val="false"/>
+          <w:i w:val="false"/>
+          <w:caps w:val="false"/>
+          <w:smallCaps w:val="false"/>
+        </w:rPr>
+      </w:pPr>
+      <w:r>
+        <w:rPr/>
+      </w:r>
+    </w:p>
+    <w:p>
+      <w:pPr>
+        <w:pStyle w:val="Cuerpodetexto"/>
+        <w:pBdr/>
+        <w:spacing w:before="0" w:after="0"/>
+        <w:ind w:left="0" w:right="0" w:hanging="0"/>
+        <w:rPr/>
+      </w:pPr>
+      <w:bookmarkStart w:id="0" w:name="more-3930"/>
+      <w:bookmarkEnd w:id="0"/>
+      <w:r>
+        <w:rPr>
+          <w:b w:val="false"/>
+          <w:i w:val="false"/>
+          <w:caps w:val="false"/>
+          <w:smallCaps w:val="false"/>
+        </w:rPr>
+        <w:t>Actualmente cuenta con los paquetes</w:t>
+      </w:r>
+      <w:r>
+        <w:rPr>
+          <w:rStyle w:val="Muydestacado"/>
+          <w:b w:val="false"/>
+          <w:i w:val="false"/>
+          <w:caps w:val="false"/>
+          <w:smallCaps w:val="false"/>
+        </w:rPr>
+        <w:t xml:space="preserve"> </w:t>
+      </w:r>
+      <w:r>
+        <w:rPr>
+          <w:rStyle w:val="Muydestacado"/>
+          <w:b/>
+          <w:i w:val="false"/>
+          <w:caps w:val="false"/>
+          <w:smallCaps w:val="false"/>
+          <w:sz w:val="27"/>
+        </w:rPr>
+        <w:t xml:space="preserve">Forms &amp; Html, Annotations y Remote(SSH), </w:t>
+      </w:r>
+      <w:r>
+        <w:rPr>
+          <w:b w:val="false"/>
+          <w:i w:val="false"/>
+          <w:caps w:val="false"/>
+          <w:smallCaps w:val="false"/>
+        </w:rPr>
+        <w:t>que gracias a un gran trabajo realizado por toda la comunidad de</w:t>
+      </w:r>
+      <w:r>
+        <w:rPr>
+          <w:rStyle w:val="Muydestacado"/>
+          <w:b/>
+          <w:i w:val="false"/>
+          <w:caps w:val="false"/>
+          <w:smallCaps w:val="false"/>
+          <w:sz w:val="27"/>
+        </w:rPr>
+        <w:t>Laravel</w:t>
+      </w:r>
+      <w:r>
+        <w:rPr>
+          <w:b w:val="false"/>
+          <w:i w:val="false"/>
+          <w:caps w:val="false"/>
+          <w:smallCaps w:val="false"/>
+        </w:rPr>
+        <w:t> siguen siendo mantenidos y actualizados hasta el momento.</w:t>
+      </w:r>
+    </w:p>
+    <w:p>
+      <w:pPr>
         <w:pStyle w:val="Normal"/>
         <w:rPr/>
       </w:pPr>
       <w:r>
         <w:rPr/>
+      </w:r>
+    </w:p>
+    <w:p>
+      <w:pPr>
+        <w:pStyle w:val="Normal"/>
+        <w:rPr/>
+      </w:pPr>
+      <w:r>
+        <w:rPr/>
+        <w:t>Por otro lado instalaremos el componente de Laravel Collective para utilizar las etiquetas dinámicas de Form y HTML como por ejemplo:  Html::style() y Form::text(), que fueron eliminados del núcleo del framework (Illuminate) y ahora los mantiene este grupo.</w:t>
       </w:r>
     </w:p>
     <w:sectPr>
@@ -898,6 +1062,7 @@
       <w:pgNumType w:fmt="decimal"/>
       <w:formProt w:val="false"/>
       <w:textDirection w:val="lrTb"/>
+      <w:docGrid w:type="default" w:linePitch="240" w:charSpace="4294961151"/>
     </w:sectPr>
   </w:body>
 </w:document>
@@ -909,7 +1074,6 @@
     <w:rPrDefault>
       <w:rPr>
         <w:rFonts w:ascii="Liberation Serif" w:hAnsi="Liberation Serif" w:eastAsia="Droid Sans Fallback" w:cs="FreeSans"/>
-        <w:sz w:val="24"/>
         <w:szCs w:val="24"/>
         <w:lang w:val="es-GT" w:eastAsia="zh-CN" w:bidi="hi-IN"/>
       </w:rPr>
@@ -923,10 +1087,12 @@
     <w:qFormat/>
     <w:pPr>
       <w:widowControl w:val="false"/>
+      <w:bidi w:val="0"/>
+      <w:jc w:val="left"/>
     </w:pPr>
     <w:rPr>
       <w:rFonts w:ascii="Liberation Serif" w:hAnsi="Liberation Serif" w:eastAsia="Droid Sans Fallback" w:cs="FreeSans"/>
-      <w:color w:val="auto"/>
+      <w:color w:val="00000A"/>
       <w:sz w:val="24"/>
       <w:szCs w:val="24"/>
       <w:lang w:val="es-GT" w:eastAsia="zh-CN" w:bidi="hi-IN"/>
@@ -935,10 +1101,8 @@
   <w:style w:type="paragraph" w:styleId="Encabezado4">
     <w:name w:val="Encabezado 4"/>
     <w:basedOn w:val="Encabezado"/>
-    <w:next w:val="Cuerpodetexto"/>
     <w:pPr>
       <w:spacing w:before="120" w:after="120"/>
-      <w:outlineLvl w:val="3"/>
       <w:outlineLvl w:val="3"/>
     </w:pPr>
     <w:rPr>
@@ -947,6 +1111,21 @@
       <w:bCs/>
       <w:sz w:val="24"/>
       <w:szCs w:val="24"/>
+    </w:rPr>
+  </w:style>
+  <w:style w:type="character" w:styleId="Muydestacado">
+    <w:name w:val="Muy destacado"/>
+    <w:rPr>
+      <w:b/>
+      <w:bCs/>
+    </w:rPr>
+  </w:style>
+  <w:style w:type="character" w:styleId="EnlacedeInternet">
+    <w:name w:val="Enlace de Internet"/>
+    <w:rPr>
+      <w:color w:val="000080"/>
+      <w:u w:val="single"/>
+      <w:lang w:val="zxx" w:eastAsia="zxx" w:bidi="zxx"/>
     </w:rPr>
   </w:style>
   <w:style w:type="paragraph" w:styleId="Encabezado">

</xml_diff>